<commit_message>
html Forms and frames
</commit_message>
<xml_diff>
--- a/Learn HTML.docx
+++ b/Learn HTML.docx
@@ -1,6 +1,6 @@
 
 <file path=word/document.xml><?xml version="1.0" encoding="utf-8"?>
-<w:document xmlns:wpc="http://schemas.microsoft.com/office/word/2010/wordprocessingCanvas" xmlns:mc="http://schemas.openxmlformats.org/markup-compatibility/2006" xmlns:o="urn:schemas-microsoft-com:office:office" xmlns:r="http://schemas.openxmlformats.org/officeDocument/2006/relationships" xmlns:m="http://schemas.openxmlformats.org/officeDocument/2006/math" xmlns:v="urn:schemas-microsoft-com:vml" xmlns:wp14="http://schemas.microsoft.com/office/word/2010/wordprocessingDrawing" xmlns:wp="http://schemas.openxmlformats.org/drawingml/2006/wordprocessingDrawing" xmlns:w10="urn:schemas-microsoft-com:office:word" xmlns:w="http://schemas.openxmlformats.org/wordprocessingml/2006/main" xmlns:w14="http://schemas.microsoft.com/office/word/2010/wordml" xmlns:wpg="http://schemas.microsoft.com/office/word/2010/wordprocessingGroup" xmlns:wpi="http://schemas.microsoft.com/office/word/2010/wordprocessingInk" xmlns:wne="http://schemas.microsoft.com/office/word/2006/wordml" xmlns:wps="http://schemas.microsoft.com/office/word/2010/wordprocessingShape" mc:Ignorable="w14 wp14">
+<w:document xmlns:ve="http://schemas.openxmlformats.org/markup-compatibility/2006" xmlns:o="urn:schemas-microsoft-com:office:office" xmlns:r="http://schemas.openxmlformats.org/officeDocument/2006/relationships" xmlns:m="http://schemas.openxmlformats.org/officeDocument/2006/math" xmlns:v="urn:schemas-microsoft-com:vml" xmlns:wp="http://schemas.openxmlformats.org/drawingml/2006/wordprocessingDrawing" xmlns:w10="urn:schemas-microsoft-com:office:word" xmlns:w="http://schemas.openxmlformats.org/wordprocessingml/2006/main" xmlns:wne="http://schemas.microsoft.com/office/word/2006/wordml">
   <w:body>
     <w:p>
       <w:pPr>
@@ -117,6 +117,10 @@
       </w:r>
       <w:proofErr w:type="spellStart"/>
       <w:r>
+        <w:rPr>
+          <w:i/>
+          <w:color w:val="4F81BD" w:themeColor="accent1"/>
+        </w:rPr>
         <w:t>src</w:t>
       </w:r>
       <w:proofErr w:type="spellEnd"/>
@@ -125,6 +129,10 @@
       </w:r>
       <w:proofErr w:type="spellStart"/>
       <w:r>
+        <w:rPr>
+          <w:i/>
+          <w:color w:val="4F81BD" w:themeColor="accent1"/>
+        </w:rPr>
         <w:t>img</w:t>
       </w:r>
       <w:proofErr w:type="spellEnd"/>
@@ -240,7 +248,7 @@
       <w:pPr>
         <w:pStyle w:val="ListParagraph"/>
         <w:numPr>
-          <w:ilvl w:val="1"/>
+          <w:ilvl w:val="2"/>
           <w:numId w:val="5"/>
         </w:numPr>
       </w:pPr>
@@ -252,7 +260,7 @@
       <w:pPr>
         <w:pStyle w:val="ListParagraph"/>
         <w:numPr>
-          <w:ilvl w:val="1"/>
+          <w:ilvl w:val="2"/>
           <w:numId w:val="5"/>
         </w:numPr>
       </w:pPr>
@@ -264,7 +272,7 @@
       <w:pPr>
         <w:pStyle w:val="ListParagraph"/>
         <w:numPr>
-          <w:ilvl w:val="1"/>
+          <w:ilvl w:val="2"/>
           <w:numId w:val="5"/>
         </w:numPr>
       </w:pPr>
@@ -289,7 +297,10 @@
         <w:rPr>
           <w:color w:val="C0504D" w:themeColor="accent2"/>
         </w:rPr>
-        <w:t>title tag</w:t>
+        <w:t xml:space="preserve">title </w:t>
+      </w:r>
+      <w:r>
+        <w:t>tag</w:t>
       </w:r>
       <w:r>
         <w:t xml:space="preserve"> - </w:t>
@@ -347,10 +358,6 @@
     <w:p>
       <w:pPr>
         <w:pStyle w:val="ListParagraph"/>
-        <w:numPr>
-          <w:ilvl w:val="1"/>
-          <w:numId w:val="6"/>
-        </w:numPr>
       </w:pPr>
     </w:p>
     <w:p>
@@ -705,7 +712,7 @@
         </w:rPr>
         <w:t>=</w:t>
       </w:r>
-      <w:hyperlink r:id="rId6" w:history="1">
+      <w:hyperlink r:id="rId5" w:history="1">
         <w:r>
           <w:rPr>
             <w:rStyle w:val="Hyperlink"/>
@@ -2380,6 +2387,7 @@
       <w:r>
         <w:rPr>
           <w:noProof/>
+          <w:lang w:val="bg-BG" w:eastAsia="bg-BG"/>
         </w:rPr>
         <w:drawing>
           <wp:inline distT="0" distB="0" distL="0" distR="0">
@@ -2399,7 +2407,7 @@
                     </pic:cNvPicPr>
                   </pic:nvPicPr>
                   <pic:blipFill>
-                    <a:blip r:embed="rId7" cstate="print"/>
+                    <a:blip r:embed="rId6" cstate="print"/>
                     <a:srcRect/>
                     <a:stretch>
                       <a:fillRect/>
@@ -3411,7 +3419,21 @@
         <w:rPr>
           <w:rFonts w:ascii="Consolas" w:hAnsi="Consolas" w:cs="Consolas"/>
         </w:rPr>
-        <w:t>&gt; and &lt;col&gt; define columns (used to set column widths)</w:t>
+        <w:t>&gt; and &lt;</w:t>
+      </w:r>
+      <w:proofErr w:type="spellStart"/>
+      <w:r>
+        <w:rPr>
+          <w:rFonts w:ascii="Consolas" w:hAnsi="Consolas" w:cs="Consolas"/>
+        </w:rPr>
+        <w:t>col</w:t>
+      </w:r>
+      <w:proofErr w:type="spellEnd"/>
+      <w:r>
+        <w:rPr>
+          <w:rFonts w:ascii="Consolas" w:hAnsi="Consolas" w:cs="Consolas"/>
+        </w:rPr>
+        <w:t>&gt; define columns (used to set column widths)</w:t>
       </w:r>
     </w:p>
     <w:p>
@@ -3432,6 +3454,7 @@
         <w:rPr>
           <w:rFonts w:ascii="Consolas" w:hAnsi="Consolas" w:cs="Consolas"/>
           <w:noProof/>
+          <w:lang w:val="bg-BG" w:eastAsia="bg-BG"/>
         </w:rPr>
         <w:drawing>
           <wp:inline distT="0" distB="0" distL="0" distR="0">
@@ -3451,7 +3474,7 @@
                     </pic:cNvPicPr>
                   </pic:nvPicPr>
                   <pic:blipFill>
-                    <a:blip r:embed="rId8" cstate="print"/>
+                    <a:blip r:embed="rId7" cstate="print"/>
                     <a:srcRect/>
                     <a:stretch>
                       <a:fillRect/>
@@ -4135,6 +4158,7 @@
         <w:rPr>
           <w:rFonts w:ascii="Consolas" w:hAnsi="Consolas" w:cs="Consolas"/>
           <w:noProof/>
+          <w:lang w:val="bg-BG" w:eastAsia="bg-BG"/>
         </w:rPr>
         <w:lastRenderedPageBreak/>
         <w:drawing>
@@ -4155,7 +4179,7 @@
                     </pic:cNvPicPr>
                   </pic:nvPicPr>
                   <pic:blipFill>
-                    <a:blip r:embed="rId9" cstate="print"/>
+                    <a:blip r:embed="rId8" cstate="print"/>
                     <a:srcRect/>
                     <a:stretch>
                       <a:fillRect/>
@@ -4627,6 +4651,7 @@
       <w:r>
         <w:rPr>
           <w:noProof/>
+          <w:lang w:val="bg-BG" w:eastAsia="bg-BG"/>
         </w:rPr>
         <w:drawing>
           <wp:inline distT="0" distB="0" distL="0" distR="0">
@@ -4644,10 +4669,10 @@
                     </pic:cNvPicPr>
                   </pic:nvPicPr>
                   <pic:blipFill>
-                    <a:blip r:embed="rId10" cstate="print">
+                    <a:blip r:embed="rId9" cstate="print">
                       <a:extLst>
                         <a:ext uri="{28A0092B-C50C-407E-A947-70E740481C1C}">
-                          <a14:useLocalDpi xmlns:a14="http://schemas.microsoft.com/office/drawing/2010/main" val="0"/>
+                          <a14:useLocalDpi xmlns:a14="http://schemas.microsoft.com/office/drawing/2010/main" xmlns:wps="http://schemas.microsoft.com/office/word/2010/wordprocessingShape" xmlns:wpi="http://schemas.microsoft.com/office/word/2010/wordprocessingInk" xmlns:wpg="http://schemas.microsoft.com/office/word/2010/wordprocessingGroup" xmlns:w14="http://schemas.microsoft.com/office/word/2010/wordml" xmlns:w="http://schemas.openxmlformats.org/wordprocessingml/2006/main" xmlns:w10="urn:schemas-microsoft-com:office:word" xmlns:wp14="http://schemas.microsoft.com/office/word/2010/wordprocessingDrawing" xmlns:v="urn:schemas-microsoft-com:vml" xmlns:o="urn:schemas-microsoft-com:office:office" xmlns:mc="http://schemas.openxmlformats.org/markup-compatibility/2006" xmlns:wpc="http://schemas.microsoft.com/office/word/2010/wordprocessingCanvas" xmlns="" val="0"/>
                         </a:ext>
                       </a:extLst>
                     </a:blip>
@@ -4679,7 +4704,7 @@
                     </a:effectLst>
                     <a:extLst>
                       <a:ext uri="{91240B29-F687-4F45-9708-019B960494DF}">
-                        <a14:hiddenLine xmlns:a14="http://schemas.microsoft.com/office/drawing/2010/main" w="9525">
+                        <a14:hiddenLine xmlns:a14="http://schemas.microsoft.com/office/drawing/2010/main" xmlns:wps="http://schemas.microsoft.com/office/word/2010/wordprocessingShape" xmlns:wpi="http://schemas.microsoft.com/office/word/2010/wordprocessingInk" xmlns:wpg="http://schemas.microsoft.com/office/word/2010/wordprocessingGroup" xmlns:w14="http://schemas.microsoft.com/office/word/2010/wordml" xmlns:w="http://schemas.openxmlformats.org/wordprocessingml/2006/main" xmlns:w10="urn:schemas-microsoft-com:office:word" xmlns:wp14="http://schemas.microsoft.com/office/word/2010/wordprocessingDrawing" xmlns:v="urn:schemas-microsoft-com:vml" xmlns:o="urn:schemas-microsoft-com:office:office" xmlns:mc="http://schemas.openxmlformats.org/markup-compatibility/2006" xmlns:wpc="http://schemas.microsoft.com/office/word/2010/wordprocessingCanvas" xmlns="" w="9525">
                           <a:solidFill>
                             <a:schemeClr val="tx1"/>
                           </a:solidFill>
@@ -4689,7 +4714,7 @@
                         </a14:hiddenLine>
                       </a:ext>
                       <a:ext uri="{AF507438-7753-43E0-B8FC-AC1667EBCBE1}">
-                        <a14:hiddenEffects xmlns:a14="http://schemas.microsoft.com/office/drawing/2010/main">
+                        <a14:hiddenEffects xmlns:a14="http://schemas.microsoft.com/office/drawing/2010/main" xmlns:wps="http://schemas.microsoft.com/office/word/2010/wordprocessingShape" xmlns:wpi="http://schemas.microsoft.com/office/word/2010/wordprocessingInk" xmlns:wpg="http://schemas.microsoft.com/office/word/2010/wordprocessingGroup" xmlns:w14="http://schemas.microsoft.com/office/word/2010/wordml" xmlns:w="http://schemas.openxmlformats.org/wordprocessingml/2006/main" xmlns:w10="urn:schemas-microsoft-com:office:word" xmlns:wp14="http://schemas.microsoft.com/office/word/2010/wordprocessingDrawing" xmlns:v="urn:schemas-microsoft-com:vml" xmlns:o="urn:schemas-microsoft-com:office:office" xmlns:mc="http://schemas.openxmlformats.org/markup-compatibility/2006" xmlns:wpc="http://schemas.microsoft.com/office/word/2010/wordprocessingCanvas" xmlns="">
                           <a:effectLst>
                             <a:outerShdw dist="35921" dir="2700000" algn="ctr" rotWithShape="0">
                               <a:schemeClr val="bg2"/>
@@ -4742,6 +4767,7 @@
       <w:r>
         <w:rPr>
           <w:noProof/>
+          <w:lang w:val="bg-BG" w:eastAsia="bg-BG"/>
         </w:rPr>
         <w:drawing>
           <wp:inline distT="0" distB="0" distL="0" distR="0">
@@ -4759,10 +4785,10 @@
                     </pic:cNvPicPr>
                   </pic:nvPicPr>
                   <pic:blipFill>
-                    <a:blip r:embed="rId11" cstate="print">
+                    <a:blip r:embed="rId10" cstate="print">
                       <a:extLst>
                         <a:ext uri="{28A0092B-C50C-407E-A947-70E740481C1C}">
-                          <a14:useLocalDpi xmlns:a14="http://schemas.microsoft.com/office/drawing/2010/main" val="0"/>
+                          <a14:useLocalDpi xmlns:a14="http://schemas.microsoft.com/office/drawing/2010/main" xmlns:wps="http://schemas.microsoft.com/office/word/2010/wordprocessingShape" xmlns:wpi="http://schemas.microsoft.com/office/word/2010/wordprocessingInk" xmlns:wpg="http://schemas.microsoft.com/office/word/2010/wordprocessingGroup" xmlns:w14="http://schemas.microsoft.com/office/word/2010/wordml" xmlns:w="http://schemas.openxmlformats.org/wordprocessingml/2006/main" xmlns:w10="urn:schemas-microsoft-com:office:word" xmlns:wp14="http://schemas.microsoft.com/office/word/2010/wordprocessingDrawing" xmlns:v="urn:schemas-microsoft-com:vml" xmlns:o="urn:schemas-microsoft-com:office:office" xmlns:mc="http://schemas.openxmlformats.org/markup-compatibility/2006" xmlns:wpc="http://schemas.microsoft.com/office/word/2010/wordprocessingCanvas" xmlns="" val="0"/>
                         </a:ext>
                       </a:extLst>
                     </a:blip>
@@ -4794,7 +4820,7 @@
                     </a:effectLst>
                     <a:extLst>
                       <a:ext uri="{91240B29-F687-4F45-9708-019B960494DF}">
-                        <a14:hiddenLine xmlns:a14="http://schemas.microsoft.com/office/drawing/2010/main" w="9525">
+                        <a14:hiddenLine xmlns:a14="http://schemas.microsoft.com/office/drawing/2010/main" xmlns:wps="http://schemas.microsoft.com/office/word/2010/wordprocessingShape" xmlns:wpi="http://schemas.microsoft.com/office/word/2010/wordprocessingInk" xmlns:wpg="http://schemas.microsoft.com/office/word/2010/wordprocessingGroup" xmlns:w14="http://schemas.microsoft.com/office/word/2010/wordml" xmlns:w="http://schemas.openxmlformats.org/wordprocessingml/2006/main" xmlns:w10="urn:schemas-microsoft-com:office:word" xmlns:wp14="http://schemas.microsoft.com/office/word/2010/wordprocessingDrawing" xmlns:v="urn:schemas-microsoft-com:vml" xmlns:o="urn:schemas-microsoft-com:office:office" xmlns:mc="http://schemas.openxmlformats.org/markup-compatibility/2006" xmlns:wpc="http://schemas.microsoft.com/office/word/2010/wordprocessingCanvas" xmlns="" w="9525">
                           <a:solidFill>
                             <a:schemeClr val="tx1"/>
                           </a:solidFill>
@@ -4804,7 +4830,7 @@
                         </a14:hiddenLine>
                       </a:ext>
                       <a:ext uri="{AF507438-7753-43E0-B8FC-AC1667EBCBE1}">
-                        <a14:hiddenEffects xmlns:a14="http://schemas.microsoft.com/office/drawing/2010/main">
+                        <a14:hiddenEffects xmlns:a14="http://schemas.microsoft.com/office/drawing/2010/main" xmlns:wps="http://schemas.microsoft.com/office/word/2010/wordprocessingShape" xmlns:wpi="http://schemas.microsoft.com/office/word/2010/wordprocessingInk" xmlns:wpg="http://schemas.microsoft.com/office/word/2010/wordprocessingGroup" xmlns:w14="http://schemas.microsoft.com/office/word/2010/wordml" xmlns:w="http://schemas.openxmlformats.org/wordprocessingml/2006/main" xmlns:w10="urn:schemas-microsoft-com:office:word" xmlns:wp14="http://schemas.microsoft.com/office/word/2010/wordprocessingDrawing" xmlns:v="urn:schemas-microsoft-com:vml" xmlns:o="urn:schemas-microsoft-com:office:office" xmlns:mc="http://schemas.openxmlformats.org/markup-compatibility/2006" xmlns:wpc="http://schemas.microsoft.com/office/word/2010/wordprocessingCanvas" xmlns="">
                           <a:effectLst>
                             <a:outerShdw dist="35921" dir="2700000" algn="ctr" rotWithShape="0">
                               <a:schemeClr val="bg2"/>
@@ -5507,6 +5533,7 @@
         <w:rPr>
           <w:rFonts w:ascii="Consolas" w:hAnsi="Consolas" w:cs="Consolas"/>
           <w:noProof/>
+          <w:lang w:val="bg-BG" w:eastAsia="bg-BG"/>
         </w:rPr>
         <w:lastRenderedPageBreak/>
         <w:drawing>
@@ -5527,7 +5554,7 @@
                     </pic:cNvPicPr>
                   </pic:nvPicPr>
                   <pic:blipFill>
-                    <a:blip r:embed="rId12" cstate="print"/>
+                    <a:blip r:embed="rId11" cstate="print"/>
                     <a:srcRect/>
                     <a:stretch>
                       <a:fillRect/>
@@ -5769,6 +5796,7 @@
       <w:r>
         <w:rPr>
           <w:noProof/>
+          <w:lang w:val="bg-BG" w:eastAsia="bg-BG"/>
         </w:rPr>
         <w:drawing>
           <wp:inline distT="0" distB="0" distL="0" distR="0">
@@ -5788,7 +5816,7 @@
                     </pic:cNvPicPr>
                   </pic:nvPicPr>
                   <pic:blipFill>
-                    <a:blip r:embed="rId13" cstate="print"/>
+                    <a:blip r:embed="rId12" cstate="print"/>
                     <a:srcRect t="10613" r="75578" b="85052"/>
                     <a:stretch>
                       <a:fillRect/>
@@ -6112,7 +6140,23 @@
           <w:rFonts w:ascii="Consolas" w:hAnsi="Consolas" w:cs="Consolas"/>
           <w:sz w:val="18"/>
         </w:rPr>
-        <w:t xml:space="preserve">  E-mail: &lt;input type="email" name="email" autocomplete="off"&gt;&lt;</w:t>
+        <w:t xml:space="preserve">  E-mail: &lt;input type="email" name="email" </w:t>
+      </w:r>
+      <w:proofErr w:type="spellStart"/>
+      <w:r>
+        <w:rPr>
+          <w:rFonts w:ascii="Consolas" w:hAnsi="Consolas" w:cs="Consolas"/>
+          <w:sz w:val="18"/>
+        </w:rPr>
+        <w:t>autocomplete</w:t>
+      </w:r>
+      <w:proofErr w:type="spellEnd"/>
+      <w:r>
+        <w:rPr>
+          <w:rFonts w:ascii="Consolas" w:hAnsi="Consolas" w:cs="Consolas"/>
+          <w:sz w:val="18"/>
+        </w:rPr>
+        <w:t>="off"&gt;&lt;</w:t>
       </w:r>
       <w:proofErr w:type="spellStart"/>
       <w:r>
@@ -8469,13 +8513,7 @@
         <w:rPr>
           <w:rFonts w:ascii="Consolas" w:hAnsi="Consolas" w:cs="Consolas"/>
         </w:rPr>
-        <w:t>A</w:t>
-      </w:r>
-      <w:r>
-        <w:rPr>
-          <w:rFonts w:ascii="Consolas" w:hAnsi="Consolas" w:cs="Consolas"/>
-        </w:rPr>
-        <w:t xml:space="preserve"> software component that combines content and formatting information for electronic or printed display. Layout engines can be found embedded in web browsers and reporting software, and included in application frameworks that support a graphical user interface.</w:t>
+        <w:t>A software component that combines content and formatting information for electronic or printed display. Layout engines can be found embedded in web browsers and reporting software, and included in application frameworks that support a graphical user interface.</w:t>
       </w:r>
     </w:p>
     <w:p>
@@ -8982,13 +9020,7 @@
         <w:rPr>
           <w:rFonts w:ascii="Consolas" w:hAnsi="Consolas" w:cs="Consolas"/>
         </w:rPr>
-        <w:t>I</w:t>
-      </w:r>
-      <w:r>
-        <w:rPr>
-          <w:rFonts w:ascii="Consolas" w:hAnsi="Consolas" w:cs="Consolas"/>
-        </w:rPr>
-        <w:t>n what scenarios must WCF be used</w:t>
+        <w:t>In what scenarios must WCF be used</w:t>
       </w:r>
     </w:p>
     <w:p>
@@ -9281,9 +9313,10 @@
         <w:rPr>
           <w:rFonts w:ascii="Consolas" w:hAnsi="Consolas" w:cs="Consolas"/>
           <w:noProof/>
+          <w:lang w:val="bg-BG" w:eastAsia="bg-BG"/>
         </w:rPr>
         <w:drawing>
-          <wp:inline distT="0" distB="0" distL="0" distR="0" wp14:anchorId="3AA29B7B" wp14:editId="0B339AAC">
+          <wp:inline distT="0" distB="0" distL="0" distR="0">
             <wp:extent cx="2052087" cy="1291919"/>
             <wp:effectExtent l="0" t="0" r="5715" b="3810"/>
             <wp:docPr id="1" name="Picture 1"/>
@@ -9300,10 +9333,10 @@
                     </pic:cNvPicPr>
                   </pic:nvPicPr>
                   <pic:blipFill>
-                    <a:blip r:embed="rId14" cstate="print">
+                    <a:blip r:embed="rId13" cstate="print">
                       <a:extLst>
                         <a:ext uri="{28A0092B-C50C-407E-A947-70E740481C1C}">
-                          <a14:useLocalDpi xmlns:a14="http://schemas.microsoft.com/office/drawing/2010/main" val="0"/>
+                          <a14:useLocalDpi xmlns:a14="http://schemas.microsoft.com/office/drawing/2010/main" xmlns:wps="http://schemas.microsoft.com/office/word/2010/wordprocessingShape" xmlns:wpi="http://schemas.microsoft.com/office/word/2010/wordprocessingInk" xmlns:wpg="http://schemas.microsoft.com/office/word/2010/wordprocessingGroup" xmlns:w14="http://schemas.microsoft.com/office/word/2010/wordml" xmlns:w="http://schemas.openxmlformats.org/wordprocessingml/2006/main" xmlns:w10="urn:schemas-microsoft-com:office:word" xmlns:wp14="http://schemas.microsoft.com/office/word/2010/wordprocessingDrawing" xmlns:v="urn:schemas-microsoft-com:vml" xmlns:o="urn:schemas-microsoft-com:office:office" xmlns:mc="http://schemas.openxmlformats.org/markup-compatibility/2006" xmlns:wpc="http://schemas.microsoft.com/office/word/2010/wordprocessingCanvas" xmlns="" val="0"/>
                         </a:ext>
                       </a:extLst>
                     </a:blip>
@@ -9357,7 +9390,7 @@
 </file>
 
 <file path=word/numbering.xml><?xml version="1.0" encoding="utf-8"?>
-<w:numbering xmlns:wpc="http://schemas.microsoft.com/office/word/2010/wordprocessingCanvas" xmlns:mc="http://schemas.openxmlformats.org/markup-compatibility/2006" xmlns:o="urn:schemas-microsoft-com:office:office" xmlns:r="http://schemas.openxmlformats.org/officeDocument/2006/relationships" xmlns:m="http://schemas.openxmlformats.org/officeDocument/2006/math" xmlns:v="urn:schemas-microsoft-com:vml" xmlns:wp14="http://schemas.microsoft.com/office/word/2010/wordprocessingDrawing" xmlns:wp="http://schemas.openxmlformats.org/drawingml/2006/wordprocessingDrawing" xmlns:w10="urn:schemas-microsoft-com:office:word" xmlns:w="http://schemas.openxmlformats.org/wordprocessingml/2006/main" xmlns:w14="http://schemas.microsoft.com/office/word/2010/wordml" xmlns:wpg="http://schemas.microsoft.com/office/word/2010/wordprocessingGroup" xmlns:wpi="http://schemas.microsoft.com/office/word/2010/wordprocessingInk" xmlns:wne="http://schemas.microsoft.com/office/word/2006/wordml" xmlns:wps="http://schemas.microsoft.com/office/word/2010/wordprocessingShape" mc:Ignorable="w14 wp14">
+<w:numbering xmlns:ve="http://schemas.openxmlformats.org/markup-compatibility/2006" xmlns:o="urn:schemas-microsoft-com:office:office" xmlns:r="http://schemas.openxmlformats.org/officeDocument/2006/relationships" xmlns:m="http://schemas.openxmlformats.org/officeDocument/2006/math" xmlns:v="urn:schemas-microsoft-com:vml" xmlns:wp="http://schemas.openxmlformats.org/drawingml/2006/wordprocessingDrawing" xmlns:w10="urn:schemas-microsoft-com:office:word" xmlns:w="http://schemas.openxmlformats.org/wordprocessingml/2006/main" xmlns:wne="http://schemas.microsoft.com/office/word/2006/wordml">
   <w:abstractNum w:abstractNumId="0">
     <w:nsid w:val="094B37F4"/>
     <w:multiLevelType w:val="multilevel"/>
@@ -12884,7 +12917,7 @@
 </file>
 
 <file path=word/styles.xml><?xml version="1.0" encoding="utf-8"?>
-<w:styles xmlns:mc="http://schemas.openxmlformats.org/markup-compatibility/2006" xmlns:r="http://schemas.openxmlformats.org/officeDocument/2006/relationships" xmlns:w="http://schemas.openxmlformats.org/wordprocessingml/2006/main" xmlns:w14="http://schemas.microsoft.com/office/word/2010/wordml" mc:Ignorable="w14">
+<w:styles xmlns:r="http://schemas.openxmlformats.org/officeDocument/2006/relationships" xmlns:w="http://schemas.openxmlformats.org/wordprocessingml/2006/main">
   <w:docDefaults>
     <w:rPrDefault>
       <w:rPr>
@@ -13073,6 +13106,7 @@
   <w:style w:type="character" w:default="1" w:styleId="DefaultParagraphFont">
     <w:name w:val="Default Paragraph Font"/>
     <w:uiPriority w:val="1"/>
+    <w:semiHidden/>
     <w:unhideWhenUsed/>
   </w:style>
   <w:style w:type="table" w:default="1" w:styleId="TableNormal">
@@ -13080,6 +13114,7 @@
     <w:uiPriority w:val="99"/>
     <w:semiHidden/>
     <w:unhideWhenUsed/>
+    <w:qFormat/>
     <w:tblPr>
       <w:tblInd w:w="0" w:type="dxa"/>
       <w:tblCellMar>
@@ -13543,7 +13578,7 @@
         <a:sysClr val="windowText" lastClr="000000"/>
       </a:dk1>
       <a:lt1>
-        <a:sysClr val="window" lastClr="FFFFFF"/>
+        <a:sysClr val="window" lastClr="A0A0A0"/>
       </a:lt1>
       <a:dk2>
         <a:srgbClr val="1F497D"/>

</xml_diff>